<commit_message>
Solve the proplem envolve two pointers pattern
</commit_message>
<xml_diff>
--- a/How to solve any leetcode problems.docx
+++ b/How to solve any leetcode problems.docx
@@ -288,6 +288,63 @@
         <w:pStyle w:val="oancuaDanhsach"/>
         <w:numPr>
           <w:ilvl w:val="0"/>
+          <w:numId w:val="10"/>
+        </w:numPr>
+        <w:rPr>
+          <w:rFonts w:ascii="Times New Roman" w:hAnsi="Times New Roman" w:cs="Times New Roman"/>
+          <w:sz w:val="28"/>
+          <w:szCs w:val="28"/>
+        </w:rPr>
+      </w:pPr>
+      <w:r>
+        <w:rPr>
+          <w:rFonts w:ascii="Times New Roman" w:hAnsi="Times New Roman" w:cs="Times New Roman"/>
+          <w:sz w:val="28"/>
+          <w:szCs w:val="28"/>
+        </w:rPr>
+        <w:t xml:space="preserve">Two pointer </w:t>
+      </w:r>
+      <w:proofErr w:type="spellStart"/>
+      <w:r>
+        <w:rPr>
+          <w:rFonts w:ascii="Times New Roman" w:hAnsi="Times New Roman" w:cs="Times New Roman"/>
+          <w:sz w:val="28"/>
+          <w:szCs w:val="28"/>
+        </w:rPr>
+        <w:t>i</w:t>
+      </w:r>
+      <w:proofErr w:type="spellEnd"/>
+      <w:r>
+        <w:rPr>
+          <w:rFonts w:ascii="Times New Roman" w:hAnsi="Times New Roman" w:cs="Times New Roman"/>
+          <w:sz w:val="28"/>
+          <w:szCs w:val="28"/>
+        </w:rPr>
+        <w:t xml:space="preserve"> and j should</w:t>
+      </w:r>
+      <w:r>
+        <w:rPr>
+          <w:rFonts w:ascii="Times New Roman" w:hAnsi="Times New Roman" w:cs="Times New Roman"/>
+          <w:sz w:val="28"/>
+          <w:szCs w:val="28"/>
+          <w:lang w:val="vi-VN"/>
+        </w:rPr>
+        <w:t xml:space="preserve"> </w:t>
+      </w:r>
+      <w:r>
+        <w:rPr>
+          <w:rFonts w:ascii="Times New Roman" w:hAnsi="Times New Roman" w:cs="Times New Roman"/>
+          <w:sz w:val="28"/>
+          <w:szCs w:val="28"/>
+        </w:rPr>
+        <w:t>only change when satisfy the condition.</w:t>
+      </w:r>
+    </w:p>
+    <w:p>
+      <w:pPr>
+        <w:pStyle w:val="oancuaDanhsach"/>
+        <w:numPr>
+          <w:ilvl w:val="0"/>
           <w:numId w:val="3"/>
         </w:numPr>
         <w:rPr>
@@ -362,13 +419,23 @@
           <w:szCs w:val="28"/>
         </w:rPr>
       </w:pPr>
-      <w:r>
-        <w:rPr>
-          <w:rFonts w:ascii="Times New Roman" w:hAnsi="Times New Roman" w:cs="Times New Roman"/>
-          <w:sz w:val="28"/>
-          <w:szCs w:val="28"/>
-        </w:rPr>
-        <w:t>Kadane's Algorithm</w:t>
+      <w:proofErr w:type="spellStart"/>
+      <w:r>
+        <w:rPr>
+          <w:rFonts w:ascii="Times New Roman" w:hAnsi="Times New Roman" w:cs="Times New Roman"/>
+          <w:sz w:val="28"/>
+          <w:szCs w:val="28"/>
+        </w:rPr>
+        <w:t>Kadane's</w:t>
+      </w:r>
+      <w:proofErr w:type="spellEnd"/>
+      <w:r>
+        <w:rPr>
+          <w:rFonts w:ascii="Times New Roman" w:hAnsi="Times New Roman" w:cs="Times New Roman"/>
+          <w:sz w:val="28"/>
+          <w:szCs w:val="28"/>
+        </w:rPr>
+        <w:t xml:space="preserve"> Algorithm</w:t>
       </w:r>
       <w:r>
         <w:rPr>
@@ -474,8 +541,18 @@
           <w:sz w:val="28"/>
           <w:szCs w:val="28"/>
         </w:rPr>
-        <w:t>A XOR A = 0; A XOR 0 = A;</w:t>
-      </w:r>
+        <w:t xml:space="preserve">A XOR A = 0; A XOR 0 = </w:t>
+      </w:r>
+      <w:proofErr w:type="gramStart"/>
+      <w:r>
+        <w:rPr>
+          <w:rFonts w:ascii="Times New Roman" w:hAnsi="Times New Roman" w:cs="Times New Roman"/>
+          <w:sz w:val="28"/>
+          <w:szCs w:val="28"/>
+        </w:rPr>
+        <w:t>A;</w:t>
+      </w:r>
+      <w:proofErr w:type="gramEnd"/>
     </w:p>
     <w:p>
       <w:pPr>
@@ -535,7 +612,43 @@
           <w:sz w:val="28"/>
           <w:szCs w:val="28"/>
         </w:rPr>
-        <w:t>Depth-First Search (DFS): Preorder, inorder, and postorder traversals.</w:t>
+        <w:t xml:space="preserve">Depth-First Search (DFS): Preorder, </w:t>
+      </w:r>
+      <w:proofErr w:type="spellStart"/>
+      <w:r>
+        <w:rPr>
+          <w:rFonts w:ascii="Times New Roman" w:hAnsi="Times New Roman" w:cs="Times New Roman"/>
+          <w:sz w:val="28"/>
+          <w:szCs w:val="28"/>
+        </w:rPr>
+        <w:t>inorder</w:t>
+      </w:r>
+      <w:proofErr w:type="spellEnd"/>
+      <w:r>
+        <w:rPr>
+          <w:rFonts w:ascii="Times New Roman" w:hAnsi="Times New Roman" w:cs="Times New Roman"/>
+          <w:sz w:val="28"/>
+          <w:szCs w:val="28"/>
+        </w:rPr>
+        <w:t xml:space="preserve">, and </w:t>
+      </w:r>
+      <w:proofErr w:type="spellStart"/>
+      <w:r>
+        <w:rPr>
+          <w:rFonts w:ascii="Times New Roman" w:hAnsi="Times New Roman" w:cs="Times New Roman"/>
+          <w:sz w:val="28"/>
+          <w:szCs w:val="28"/>
+        </w:rPr>
+        <w:t>postorder</w:t>
+      </w:r>
+      <w:proofErr w:type="spellEnd"/>
+      <w:r>
+        <w:rPr>
+          <w:rFonts w:ascii="Times New Roman" w:hAnsi="Times New Roman" w:cs="Times New Roman"/>
+          <w:sz w:val="28"/>
+          <w:szCs w:val="28"/>
+        </w:rPr>
+        <w:t xml:space="preserve"> traversals.</w:t>
       </w:r>
     </w:p>
     <w:p>
@@ -601,7 +714,61 @@
           <w:sz w:val="28"/>
           <w:szCs w:val="28"/>
         </w:rPr>
-        <w:t>Tree construction: From preorder/inorder or postorder/inorder traversals.</w:t>
+        <w:t>Tree construction: From preorder/</w:t>
+      </w:r>
+      <w:proofErr w:type="spellStart"/>
+      <w:r>
+        <w:rPr>
+          <w:rFonts w:ascii="Times New Roman" w:hAnsi="Times New Roman" w:cs="Times New Roman"/>
+          <w:sz w:val="28"/>
+          <w:szCs w:val="28"/>
+        </w:rPr>
+        <w:t>inorder</w:t>
+      </w:r>
+      <w:proofErr w:type="spellEnd"/>
+      <w:r>
+        <w:rPr>
+          <w:rFonts w:ascii="Times New Roman" w:hAnsi="Times New Roman" w:cs="Times New Roman"/>
+          <w:sz w:val="28"/>
+          <w:szCs w:val="28"/>
+        </w:rPr>
+        <w:t xml:space="preserve"> or </w:t>
+      </w:r>
+      <w:proofErr w:type="spellStart"/>
+      <w:r>
+        <w:rPr>
+          <w:rFonts w:ascii="Times New Roman" w:hAnsi="Times New Roman" w:cs="Times New Roman"/>
+          <w:sz w:val="28"/>
+          <w:szCs w:val="28"/>
+        </w:rPr>
+        <w:t>postorder</w:t>
+      </w:r>
+      <w:proofErr w:type="spellEnd"/>
+      <w:r>
+        <w:rPr>
+          <w:rFonts w:ascii="Times New Roman" w:hAnsi="Times New Roman" w:cs="Times New Roman"/>
+          <w:sz w:val="28"/>
+          <w:szCs w:val="28"/>
+        </w:rPr>
+        <w:t>/</w:t>
+      </w:r>
+      <w:proofErr w:type="spellStart"/>
+      <w:r>
+        <w:rPr>
+          <w:rFonts w:ascii="Times New Roman" w:hAnsi="Times New Roman" w:cs="Times New Roman"/>
+          <w:sz w:val="28"/>
+          <w:szCs w:val="28"/>
+        </w:rPr>
+        <w:t>inorder</w:t>
+      </w:r>
+      <w:proofErr w:type="spellEnd"/>
+      <w:r>
+        <w:rPr>
+          <w:rFonts w:ascii="Times New Roman" w:hAnsi="Times New Roman" w:cs="Times New Roman"/>
+          <w:sz w:val="28"/>
+          <w:szCs w:val="28"/>
+        </w:rPr>
+        <w:t xml:space="preserve"> traversals.</w:t>
       </w:r>
     </w:p>
     <w:p>
@@ -761,6 +928,7 @@
           <w:sz w:val="28"/>
           <w:szCs w:val="28"/>
         </w:rPr>
+        <w:lastRenderedPageBreak/>
         <w:t>Depth-First Search (DFS): Explore paths deeply before backtracking.</w:t>
       </w:r>
     </w:p>
@@ -783,7 +951,6 @@
           <w:sz w:val="28"/>
           <w:szCs w:val="28"/>
         </w:rPr>
-        <w:lastRenderedPageBreak/>
         <w:t>Breadth-First Search (BFS): Explore nodes level by level.</w:t>
       </w:r>
     </w:p>
@@ -2636,7 +2803,6 @@
   <w:style w:type="character" w:default="1" w:styleId="Phngmcinhcuaoanvn">
     <w:name w:val="Default Paragraph Font"/>
     <w:uiPriority w:val="1"/>
-    <w:semiHidden/>
     <w:unhideWhenUsed/>
   </w:style>
   <w:style w:type="table" w:default="1" w:styleId="BangThngthng">

</xml_diff>

<commit_message>
Sliding Window + Hash Map
</commit_message>
<xml_diff>
--- a/How to solve any leetcode problems.docx
+++ b/How to solve any leetcode problems.docx
@@ -361,6 +361,154 @@
         </w:rPr>
         <w:t>Sliding Window: Maintains a subset of elements within a larger dataset.</w:t>
       </w:r>
+      <w:r>
+        <w:rPr>
+          <w:rFonts w:ascii="Times New Roman" w:hAnsi="Times New Roman" w:cs="Times New Roman"/>
+          <w:sz w:val="28"/>
+          <w:szCs w:val="28"/>
+        </w:rPr>
+        <w:t xml:space="preserve"> Then we keep moving that window by extending it and shrinking it </w:t>
+      </w:r>
+      <w:r>
+        <w:rPr>
+          <w:rFonts w:ascii="Times New Roman" w:hAnsi="Times New Roman" w:cs="Times New Roman"/>
+          <w:sz w:val="28"/>
+          <w:szCs w:val="28"/>
+        </w:rPr>
+        <w:t>while respecting constraints until we finish the hold input.</w:t>
+      </w:r>
+    </w:p>
+    <w:p>
+      <w:pPr>
+        <w:pStyle w:val="oancuaDanhsach"/>
+        <w:rPr>
+          <w:rFonts w:ascii="Times New Roman" w:hAnsi="Times New Roman" w:cs="Times New Roman"/>
+          <w:sz w:val="28"/>
+          <w:szCs w:val="28"/>
+        </w:rPr>
+      </w:pPr>
+    </w:p>
+    <w:p>
+      <w:pPr>
+        <w:pStyle w:val="oancuaDanhsach"/>
+        <w:rPr>
+          <w:rFonts w:ascii="Times New Roman" w:hAnsi="Times New Roman" w:cs="Times New Roman"/>
+          <w:sz w:val="28"/>
+          <w:szCs w:val="28"/>
+        </w:rPr>
+      </w:pPr>
+      <w:r>
+        <w:rPr>
+          <w:rFonts w:ascii="Times New Roman" w:hAnsi="Times New Roman" w:cs="Times New Roman"/>
+          <w:sz w:val="28"/>
+          <w:szCs w:val="28"/>
+        </w:rPr>
+        <w:drawing>
+          <wp:inline distT="0" distB="0" distL="0" distR="0" wp14:anchorId="1469E294" wp14:editId="2B209BF6">
+            <wp:extent cx="5943600" cy="2442210"/>
+            <wp:effectExtent l="0" t="0" r="0" b="0"/>
+            <wp:docPr id="765120769" name="Hình ảnh 1"/>
+            <wp:cNvGraphicFramePr>
+              <a:graphicFrameLocks xmlns:a="http://schemas.openxmlformats.org/drawingml/2006/main" noChangeAspect="1"/>
+            </wp:cNvGraphicFramePr>
+            <a:graphic xmlns:a="http://schemas.openxmlformats.org/drawingml/2006/main">
+              <a:graphicData uri="http://schemas.openxmlformats.org/drawingml/2006/picture">
+                <pic:pic xmlns:pic="http://schemas.openxmlformats.org/drawingml/2006/picture">
+                  <pic:nvPicPr>
+                    <pic:cNvPr id="765120769" name=""/>
+                    <pic:cNvPicPr/>
+                  </pic:nvPicPr>
+                  <pic:blipFill>
+                    <a:blip r:embed="rId5"/>
+                    <a:stretch>
+                      <a:fillRect/>
+                    </a:stretch>
+                  </pic:blipFill>
+                  <pic:spPr>
+                    <a:xfrm>
+                      <a:off x="0" y="0"/>
+                      <a:ext cx="5943600" cy="2442210"/>
+                    </a:xfrm>
+                    <a:prstGeom prst="rect">
+                      <a:avLst/>
+                    </a:prstGeom>
+                  </pic:spPr>
+                </pic:pic>
+              </a:graphicData>
+            </a:graphic>
+          </wp:inline>
+        </w:drawing>
+      </w:r>
+    </w:p>
+    <w:p>
+      <w:pPr>
+        <w:pStyle w:val="oancuaDanhsach"/>
+        <w:rPr>
+          <w:rFonts w:ascii="Times New Roman" w:hAnsi="Times New Roman" w:cs="Times New Roman"/>
+          <w:sz w:val="28"/>
+          <w:szCs w:val="28"/>
+        </w:rPr>
+      </w:pPr>
+    </w:p>
+    <w:p>
+      <w:pPr>
+        <w:pStyle w:val="oancuaDanhsach"/>
+        <w:numPr>
+          <w:ilvl w:val="0"/>
+          <w:numId w:val="3"/>
+        </w:numPr>
+        <w:rPr>
+          <w:rFonts w:ascii="Times New Roman" w:hAnsi="Times New Roman" w:cs="Times New Roman"/>
+          <w:sz w:val="28"/>
+          <w:szCs w:val="28"/>
+        </w:rPr>
+      </w:pPr>
+      <w:r>
+        <w:rPr>
+          <w:rFonts w:ascii="Times New Roman" w:hAnsi="Times New Roman" w:cs="Times New Roman"/>
+          <w:sz w:val="28"/>
+          <w:szCs w:val="28"/>
+        </w:rPr>
+        <w:t>Prefix Sum: Precompute cumulative sums for quick range queries.</w:t>
+      </w:r>
+    </w:p>
+    <w:p>
+      <w:pPr>
+        <w:pStyle w:val="oancuaDanhsach"/>
+        <w:numPr>
+          <w:ilvl w:val="0"/>
+          <w:numId w:val="3"/>
+        </w:numPr>
+        <w:rPr>
+          <w:rFonts w:ascii="Times New Roman" w:hAnsi="Times New Roman" w:cs="Times New Roman"/>
+          <w:sz w:val="28"/>
+          <w:szCs w:val="28"/>
+        </w:rPr>
+      </w:pPr>
+      <w:r>
+        <w:rPr>
+          <w:rFonts w:ascii="Times New Roman" w:hAnsi="Times New Roman" w:cs="Times New Roman"/>
+          <w:sz w:val="28"/>
+          <w:szCs w:val="28"/>
+        </w:rPr>
+        <w:t xml:space="preserve">Bit </w:t>
+      </w:r>
+      <w:r>
+        <w:rPr>
+          <w:rFonts w:ascii="Times New Roman" w:hAnsi="Times New Roman" w:cs="Times New Roman"/>
+          <w:sz w:val="28"/>
+          <w:szCs w:val="28"/>
+        </w:rPr>
+        <w:t>Manipulation</w:t>
+      </w:r>
+      <w:r>
+        <w:rPr>
+          <w:rFonts w:ascii="Times New Roman" w:hAnsi="Times New Roman" w:cs="Times New Roman"/>
+          <w:sz w:val="28"/>
+          <w:szCs w:val="28"/>
+        </w:rPr>
+        <w:t>: XOR</w:t>
+      </w:r>
     </w:p>
     <w:p>
       <w:pPr>
@@ -381,8 +529,18 @@
           <w:sz w:val="28"/>
           <w:szCs w:val="28"/>
         </w:rPr>
-        <w:t>Find subarrays to satisfy the condition.</w:t>
-      </w:r>
+        <w:t xml:space="preserve">A XOR A = 0; A XOR 0 = </w:t>
+      </w:r>
+      <w:proofErr w:type="gramStart"/>
+      <w:r>
+        <w:rPr>
+          <w:rFonts w:ascii="Times New Roman" w:hAnsi="Times New Roman" w:cs="Times New Roman"/>
+          <w:sz w:val="28"/>
+          <w:szCs w:val="28"/>
+        </w:rPr>
+        <w:t>A;</w:t>
+      </w:r>
+      <w:proofErr w:type="gramEnd"/>
     </w:p>
     <w:p>
       <w:pPr>
@@ -403,22 +561,170 @@
           <w:sz w:val="28"/>
           <w:szCs w:val="28"/>
         </w:rPr>
-        <w:t>Initialize a sliding window, use that for browse.</w:t>
-      </w:r>
-    </w:p>
-    <w:p>
-      <w:pPr>
-        <w:pStyle w:val="oancuaDanhsach"/>
-        <w:numPr>
-          <w:ilvl w:val="0"/>
-          <w:numId w:val="3"/>
-        </w:numPr>
-        <w:rPr>
-          <w:rFonts w:ascii="Times New Roman" w:hAnsi="Times New Roman" w:cs="Times New Roman"/>
-          <w:sz w:val="28"/>
-          <w:szCs w:val="28"/>
-        </w:rPr>
-      </w:pPr>
+        <w:t>If you see a duplicate number and don’t use extra place.</w:t>
+      </w:r>
+    </w:p>
+    <w:p>
+      <w:pPr>
+        <w:rPr>
+          <w:rFonts w:ascii="Times New Roman" w:hAnsi="Times New Roman" w:cs="Times New Roman"/>
+          <w:sz w:val="28"/>
+          <w:szCs w:val="28"/>
+        </w:rPr>
+      </w:pPr>
+      <w:r>
+        <w:rPr>
+          <w:rFonts w:ascii="Times New Roman" w:hAnsi="Times New Roman" w:cs="Times New Roman"/>
+          <w:sz w:val="28"/>
+          <w:szCs w:val="28"/>
+        </w:rPr>
+        <w:t>Hash Map</w:t>
+      </w:r>
+    </w:p>
+    <w:p>
+      <w:pPr>
+        <w:pStyle w:val="oancuaDanhsach"/>
+        <w:numPr>
+          <w:ilvl w:val="0"/>
+          <w:numId w:val="13"/>
+        </w:numPr>
+        <w:rPr>
+          <w:rFonts w:ascii="Times New Roman" w:hAnsi="Times New Roman" w:cs="Times New Roman"/>
+          <w:sz w:val="28"/>
+          <w:szCs w:val="28"/>
+        </w:rPr>
+      </w:pPr>
+      <w:r>
+        <w:rPr>
+          <w:rFonts w:ascii="Times New Roman" w:hAnsi="Times New Roman" w:cs="Times New Roman"/>
+          <w:sz w:val="28"/>
+          <w:szCs w:val="28"/>
+        </w:rPr>
+        <w:lastRenderedPageBreak/>
+        <w:t>Find number of subarrays</w:t>
+      </w:r>
+    </w:p>
+    <w:p>
+      <w:pPr>
+        <w:pStyle w:val="oancuaDanhsach"/>
+        <w:numPr>
+          <w:ilvl w:val="0"/>
+          <w:numId w:val="13"/>
+        </w:numPr>
+        <w:rPr>
+          <w:rFonts w:ascii="Times New Roman" w:hAnsi="Times New Roman" w:cs="Times New Roman"/>
+          <w:sz w:val="28"/>
+          <w:szCs w:val="28"/>
+        </w:rPr>
+      </w:pPr>
+      <w:r>
+        <w:rPr>
+          <w:rFonts w:ascii="Times New Roman" w:hAnsi="Times New Roman" w:cs="Times New Roman"/>
+          <w:sz w:val="28"/>
+          <w:szCs w:val="28"/>
+        </w:rPr>
+        <w:t>Sliding window</w:t>
+      </w:r>
+    </w:p>
+    <w:p>
+      <w:pPr>
+        <w:rPr>
+          <w:rFonts w:ascii="Times New Roman" w:hAnsi="Times New Roman" w:cs="Times New Roman"/>
+          <w:sz w:val="28"/>
+          <w:szCs w:val="28"/>
+        </w:rPr>
+      </w:pPr>
+      <w:r>
+        <w:rPr>
+          <w:rFonts w:ascii="Times New Roman" w:hAnsi="Times New Roman" w:cs="Times New Roman"/>
+          <w:sz w:val="28"/>
+          <w:szCs w:val="28"/>
+        </w:rPr>
+        <w:t>LinkedList</w:t>
+      </w:r>
+    </w:p>
+    <w:p>
+      <w:pPr>
+        <w:pStyle w:val="oancuaDanhsach"/>
+        <w:numPr>
+          <w:ilvl w:val="0"/>
+          <w:numId w:val="12"/>
+        </w:numPr>
+        <w:rPr>
+          <w:rFonts w:ascii="Times New Roman" w:hAnsi="Times New Roman" w:cs="Times New Roman"/>
+          <w:sz w:val="28"/>
+          <w:szCs w:val="28"/>
+        </w:rPr>
+      </w:pPr>
+      <w:r>
+        <w:rPr>
+          <w:rFonts w:ascii="Times New Roman" w:hAnsi="Times New Roman" w:cs="Times New Roman"/>
+          <w:sz w:val="28"/>
+          <w:szCs w:val="28"/>
+        </w:rPr>
+        <w:t>In situations you want create a new list that don’t change any thing in original lists use dummy node as a starting point.</w:t>
+      </w:r>
+    </w:p>
+    <w:p>
+      <w:pPr>
+        <w:pStyle w:val="oancuaDanhsach"/>
+        <w:numPr>
+          <w:ilvl w:val="0"/>
+          <w:numId w:val="12"/>
+        </w:numPr>
+        <w:rPr>
+          <w:rFonts w:ascii="Times New Roman" w:hAnsi="Times New Roman" w:cs="Times New Roman"/>
+          <w:sz w:val="28"/>
+          <w:szCs w:val="28"/>
+        </w:rPr>
+      </w:pPr>
+      <w:r>
+        <w:rPr>
+          <w:rFonts w:ascii="Times New Roman" w:hAnsi="Times New Roman" w:cs="Times New Roman"/>
+          <w:sz w:val="28"/>
+          <w:szCs w:val="28"/>
+        </w:rPr>
+        <w:t>In situations change original list like reverse list you can use current node is equal to head</w:t>
+      </w:r>
+    </w:p>
+    <w:p>
+      <w:pPr>
+        <w:rPr>
+          <w:rFonts w:ascii="Times New Roman" w:hAnsi="Times New Roman" w:cs="Times New Roman"/>
+          <w:sz w:val="28"/>
+          <w:szCs w:val="28"/>
+        </w:rPr>
+      </w:pPr>
+      <w:r>
+        <w:rPr>
+          <w:rFonts w:ascii="Times New Roman" w:hAnsi="Times New Roman" w:cs="Times New Roman"/>
+          <w:sz w:val="28"/>
+          <w:szCs w:val="28"/>
+        </w:rPr>
+        <w:t>Trees</w:t>
+      </w:r>
+    </w:p>
+    <w:p>
+      <w:pPr>
+        <w:pStyle w:val="oancuaDanhsach"/>
+        <w:numPr>
+          <w:ilvl w:val="0"/>
+          <w:numId w:val="4"/>
+        </w:numPr>
+        <w:rPr>
+          <w:rFonts w:ascii="Times New Roman" w:hAnsi="Times New Roman" w:cs="Times New Roman"/>
+          <w:sz w:val="28"/>
+          <w:szCs w:val="28"/>
+        </w:rPr>
+      </w:pPr>
+      <w:r>
+        <w:rPr>
+          <w:rFonts w:ascii="Times New Roman" w:hAnsi="Times New Roman" w:cs="Times New Roman"/>
+          <w:sz w:val="28"/>
+          <w:szCs w:val="28"/>
+        </w:rPr>
+        <w:t xml:space="preserve">Depth-First Search (DFS): Preorder, </w:t>
+      </w:r>
       <w:proofErr w:type="spellStart"/>
       <w:r>
         <w:rPr>
@@ -426,7 +732,7 @@
           <w:sz w:val="28"/>
           <w:szCs w:val="28"/>
         </w:rPr>
-        <w:t>Kadane's</w:t>
+        <w:t>inorder</w:t>
       </w:r>
       <w:proofErr w:type="spellEnd"/>
       <w:r>
@@ -435,223 +741,25 @@
           <w:sz w:val="28"/>
           <w:szCs w:val="28"/>
         </w:rPr>
-        <w:t xml:space="preserve"> Algorithm</w:t>
-      </w:r>
-      <w:r>
-        <w:rPr>
-          <w:rFonts w:ascii="Times New Roman" w:hAnsi="Times New Roman" w:cs="Times New Roman"/>
-          <w:sz w:val="28"/>
-          <w:szCs w:val="28"/>
-        </w:rPr>
-        <w:t xml:space="preserve">: </w:t>
-      </w:r>
-      <w:r>
-        <w:rPr>
-          <w:rFonts w:ascii="Times New Roman" w:hAnsi="Times New Roman" w:cs="Times New Roman"/>
-          <w:sz w:val="28"/>
-          <w:szCs w:val="28"/>
-        </w:rPr>
-        <w:t>used to find the maximum subarray sum in an array of numbers</w:t>
-      </w:r>
-      <w:r>
-        <w:rPr>
-          <w:rFonts w:ascii="Times New Roman" w:hAnsi="Times New Roman" w:cs="Times New Roman"/>
-          <w:sz w:val="28"/>
-          <w:szCs w:val="28"/>
-        </w:rPr>
-        <w:t>.</w:t>
-      </w:r>
-    </w:p>
-    <w:p>
-      <w:pPr>
-        <w:pStyle w:val="oancuaDanhsach"/>
-        <w:numPr>
-          <w:ilvl w:val="0"/>
-          <w:numId w:val="3"/>
-        </w:numPr>
-        <w:rPr>
-          <w:rFonts w:ascii="Times New Roman" w:hAnsi="Times New Roman" w:cs="Times New Roman"/>
-          <w:sz w:val="28"/>
-          <w:szCs w:val="28"/>
-        </w:rPr>
-      </w:pPr>
-      <w:r>
-        <w:rPr>
-          <w:rFonts w:ascii="Times New Roman" w:hAnsi="Times New Roman" w:cs="Times New Roman"/>
-          <w:sz w:val="28"/>
-          <w:szCs w:val="28"/>
-        </w:rPr>
-        <w:t>Prefix Sum: Precompute cumulative sums for quick range queries.</w:t>
-      </w:r>
-    </w:p>
-    <w:p>
-      <w:pPr>
-        <w:pStyle w:val="oancuaDanhsach"/>
-        <w:numPr>
-          <w:ilvl w:val="0"/>
-          <w:numId w:val="3"/>
-        </w:numPr>
-        <w:rPr>
-          <w:rFonts w:ascii="Times New Roman" w:hAnsi="Times New Roman" w:cs="Times New Roman"/>
-          <w:sz w:val="28"/>
-          <w:szCs w:val="28"/>
-        </w:rPr>
-      </w:pPr>
-      <w:r>
-        <w:rPr>
-          <w:rFonts w:ascii="Times New Roman" w:hAnsi="Times New Roman" w:cs="Times New Roman"/>
-          <w:sz w:val="28"/>
-          <w:szCs w:val="28"/>
-        </w:rPr>
-        <w:t xml:space="preserve">Bit </w:t>
-      </w:r>
-      <w:r>
-        <w:rPr>
-          <w:rFonts w:ascii="Times New Roman" w:hAnsi="Times New Roman" w:cs="Times New Roman"/>
-          <w:sz w:val="28"/>
-          <w:szCs w:val="28"/>
-        </w:rPr>
-        <w:t>Manipulation</w:t>
-      </w:r>
-      <w:r>
-        <w:rPr>
-          <w:rFonts w:ascii="Times New Roman" w:hAnsi="Times New Roman" w:cs="Times New Roman"/>
-          <w:sz w:val="28"/>
-          <w:szCs w:val="28"/>
-        </w:rPr>
-        <w:t>: XOR</w:t>
-      </w:r>
-    </w:p>
-    <w:p>
-      <w:pPr>
-        <w:pStyle w:val="oancuaDanhsach"/>
-        <w:numPr>
-          <w:ilvl w:val="0"/>
-          <w:numId w:val="10"/>
-        </w:numPr>
-        <w:rPr>
-          <w:rFonts w:ascii="Times New Roman" w:hAnsi="Times New Roman" w:cs="Times New Roman"/>
-          <w:sz w:val="28"/>
-          <w:szCs w:val="28"/>
-        </w:rPr>
-      </w:pPr>
-      <w:r>
-        <w:rPr>
-          <w:rFonts w:ascii="Times New Roman" w:hAnsi="Times New Roman" w:cs="Times New Roman"/>
-          <w:sz w:val="28"/>
-          <w:szCs w:val="28"/>
-        </w:rPr>
-        <w:t xml:space="preserve">A XOR A = 0; A XOR 0 = </w:t>
-      </w:r>
-      <w:proofErr w:type="gramStart"/>
-      <w:r>
-        <w:rPr>
-          <w:rFonts w:ascii="Times New Roman" w:hAnsi="Times New Roman" w:cs="Times New Roman"/>
-          <w:sz w:val="28"/>
-          <w:szCs w:val="28"/>
-        </w:rPr>
-        <w:t>A;</w:t>
-      </w:r>
-      <w:proofErr w:type="gramEnd"/>
-    </w:p>
-    <w:p>
-      <w:pPr>
-        <w:pStyle w:val="oancuaDanhsach"/>
-        <w:numPr>
-          <w:ilvl w:val="0"/>
-          <w:numId w:val="10"/>
-        </w:numPr>
-        <w:rPr>
-          <w:rFonts w:ascii="Times New Roman" w:hAnsi="Times New Roman" w:cs="Times New Roman"/>
-          <w:sz w:val="28"/>
-          <w:szCs w:val="28"/>
-        </w:rPr>
-      </w:pPr>
-      <w:r>
-        <w:rPr>
-          <w:rFonts w:ascii="Times New Roman" w:hAnsi="Times New Roman" w:cs="Times New Roman"/>
-          <w:sz w:val="28"/>
-          <w:szCs w:val="28"/>
-        </w:rPr>
-        <w:t>If you see a duplicate number and don’t use extra place.</w:t>
-      </w:r>
-    </w:p>
-    <w:p>
-      <w:pPr>
-        <w:rPr>
-          <w:rFonts w:ascii="Times New Roman" w:hAnsi="Times New Roman" w:cs="Times New Roman"/>
-          <w:sz w:val="28"/>
-          <w:szCs w:val="28"/>
-        </w:rPr>
-      </w:pPr>
-      <w:r>
-        <w:rPr>
-          <w:rFonts w:ascii="Times New Roman" w:hAnsi="Times New Roman" w:cs="Times New Roman"/>
-          <w:sz w:val="28"/>
-          <w:szCs w:val="28"/>
-        </w:rPr>
-        <w:t>LinkedList</w:t>
-      </w:r>
-    </w:p>
-    <w:p>
-      <w:pPr>
-        <w:pStyle w:val="oancuaDanhsach"/>
-        <w:numPr>
-          <w:ilvl w:val="0"/>
-          <w:numId w:val="12"/>
-        </w:numPr>
-        <w:rPr>
-          <w:rFonts w:ascii="Times New Roman" w:hAnsi="Times New Roman" w:cs="Times New Roman"/>
-          <w:sz w:val="28"/>
-          <w:szCs w:val="28"/>
-        </w:rPr>
-      </w:pPr>
-      <w:r>
-        <w:rPr>
-          <w:rFonts w:ascii="Times New Roman" w:hAnsi="Times New Roman" w:cs="Times New Roman"/>
-          <w:sz w:val="28"/>
-          <w:szCs w:val="28"/>
-        </w:rPr>
-        <w:t>In situations you want create a new list that don’t change any thing in original lists use dummy node as a starting point.</w:t>
-      </w:r>
-    </w:p>
-    <w:p>
-      <w:pPr>
-        <w:pStyle w:val="oancuaDanhsach"/>
-        <w:numPr>
-          <w:ilvl w:val="0"/>
-          <w:numId w:val="12"/>
-        </w:numPr>
-        <w:rPr>
-          <w:rFonts w:ascii="Times New Roman" w:hAnsi="Times New Roman" w:cs="Times New Roman"/>
-          <w:sz w:val="28"/>
-          <w:szCs w:val="28"/>
-        </w:rPr>
-      </w:pPr>
-      <w:r>
-        <w:rPr>
-          <w:rFonts w:ascii="Times New Roman" w:hAnsi="Times New Roman" w:cs="Times New Roman"/>
-          <w:sz w:val="28"/>
-          <w:szCs w:val="28"/>
-        </w:rPr>
-        <w:t>In situations change original list like reverse list you can use current node is equal to head</w:t>
-      </w:r>
-    </w:p>
-    <w:p>
-      <w:pPr>
-        <w:rPr>
-          <w:rFonts w:ascii="Times New Roman" w:hAnsi="Times New Roman" w:cs="Times New Roman"/>
-          <w:sz w:val="28"/>
-          <w:szCs w:val="28"/>
-        </w:rPr>
-      </w:pPr>
-      <w:r>
-        <w:rPr>
-          <w:rFonts w:ascii="Times New Roman" w:hAnsi="Times New Roman" w:cs="Times New Roman"/>
-          <w:sz w:val="28"/>
-          <w:szCs w:val="28"/>
-        </w:rPr>
-        <w:t>Trees</w:t>
+        <w:t xml:space="preserve">, and </w:t>
+      </w:r>
+      <w:proofErr w:type="spellStart"/>
+      <w:r>
+        <w:rPr>
+          <w:rFonts w:ascii="Times New Roman" w:hAnsi="Times New Roman" w:cs="Times New Roman"/>
+          <w:sz w:val="28"/>
+          <w:szCs w:val="28"/>
+        </w:rPr>
+        <w:t>postorder</w:t>
+      </w:r>
+      <w:proofErr w:type="spellEnd"/>
+      <w:r>
+        <w:rPr>
+          <w:rFonts w:ascii="Times New Roman" w:hAnsi="Times New Roman" w:cs="Times New Roman"/>
+          <w:sz w:val="28"/>
+          <w:szCs w:val="28"/>
+        </w:rPr>
+        <w:t xml:space="preserve"> traversals.</w:t>
       </w:r>
     </w:p>
     <w:p>
@@ -673,7 +781,51 @@
           <w:sz w:val="28"/>
           <w:szCs w:val="28"/>
         </w:rPr>
-        <w:t xml:space="preserve">Depth-First Search (DFS): Preorder, </w:t>
+        <w:t>Breadth-First Search (BFS): Level-order traversal.</w:t>
+      </w:r>
+    </w:p>
+    <w:p>
+      <w:pPr>
+        <w:pStyle w:val="oancuaDanhsach"/>
+        <w:numPr>
+          <w:ilvl w:val="0"/>
+          <w:numId w:val="4"/>
+        </w:numPr>
+        <w:rPr>
+          <w:rFonts w:ascii="Times New Roman" w:hAnsi="Times New Roman" w:cs="Times New Roman"/>
+          <w:sz w:val="28"/>
+          <w:szCs w:val="28"/>
+        </w:rPr>
+      </w:pPr>
+      <w:r>
+        <w:rPr>
+          <w:rFonts w:ascii="Times New Roman" w:hAnsi="Times New Roman" w:cs="Times New Roman"/>
+          <w:sz w:val="28"/>
+          <w:szCs w:val="28"/>
+        </w:rPr>
+        <w:t>Binary Search Tree (BST) operations: Insertion, deletion, and validation.</w:t>
+      </w:r>
+    </w:p>
+    <w:p>
+      <w:pPr>
+        <w:pStyle w:val="oancuaDanhsach"/>
+        <w:numPr>
+          <w:ilvl w:val="0"/>
+          <w:numId w:val="4"/>
+        </w:numPr>
+        <w:rPr>
+          <w:rFonts w:ascii="Times New Roman" w:hAnsi="Times New Roman" w:cs="Times New Roman"/>
+          <w:sz w:val="28"/>
+          <w:szCs w:val="28"/>
+        </w:rPr>
+      </w:pPr>
+      <w:r>
+        <w:rPr>
+          <w:rFonts w:ascii="Times New Roman" w:hAnsi="Times New Roman" w:cs="Times New Roman"/>
+          <w:sz w:val="28"/>
+          <w:szCs w:val="28"/>
+        </w:rPr>
+        <w:t>Tree construction: From preorder/</w:t>
       </w:r>
       <w:proofErr w:type="spellStart"/>
       <w:r>
@@ -691,7 +843,7 @@
           <w:sz w:val="28"/>
           <w:szCs w:val="28"/>
         </w:rPr>
-        <w:t xml:space="preserve">, and </w:t>
+        <w:t xml:space="preserve"> or </w:t>
       </w:r>
       <w:proofErr w:type="spellStart"/>
       <w:r>
@@ -709,131 +861,29 @@
           <w:sz w:val="28"/>
           <w:szCs w:val="28"/>
         </w:rPr>
+        <w:t>/</w:t>
+      </w:r>
+      <w:proofErr w:type="spellStart"/>
+      <w:r>
+        <w:rPr>
+          <w:rFonts w:ascii="Times New Roman" w:hAnsi="Times New Roman" w:cs="Times New Roman"/>
+          <w:sz w:val="28"/>
+          <w:szCs w:val="28"/>
+        </w:rPr>
+        <w:t>inorder</w:t>
+      </w:r>
+      <w:proofErr w:type="spellEnd"/>
+      <w:r>
+        <w:rPr>
+          <w:rFonts w:ascii="Times New Roman" w:hAnsi="Times New Roman" w:cs="Times New Roman"/>
+          <w:sz w:val="28"/>
+          <w:szCs w:val="28"/>
+        </w:rPr>
         <w:t xml:space="preserve"> traversals.</w:t>
       </w:r>
     </w:p>
     <w:p>
       <w:pPr>
-        <w:pStyle w:val="oancuaDanhsach"/>
-        <w:numPr>
-          <w:ilvl w:val="0"/>
-          <w:numId w:val="4"/>
-        </w:numPr>
-        <w:rPr>
-          <w:rFonts w:ascii="Times New Roman" w:hAnsi="Times New Roman" w:cs="Times New Roman"/>
-          <w:sz w:val="28"/>
-          <w:szCs w:val="28"/>
-        </w:rPr>
-      </w:pPr>
-      <w:r>
-        <w:rPr>
-          <w:rFonts w:ascii="Times New Roman" w:hAnsi="Times New Roman" w:cs="Times New Roman"/>
-          <w:sz w:val="28"/>
-          <w:szCs w:val="28"/>
-        </w:rPr>
-        <w:t>Breadth-First Search (BFS): Level-order traversal.</w:t>
-      </w:r>
-    </w:p>
-    <w:p>
-      <w:pPr>
-        <w:pStyle w:val="oancuaDanhsach"/>
-        <w:numPr>
-          <w:ilvl w:val="0"/>
-          <w:numId w:val="4"/>
-        </w:numPr>
-        <w:rPr>
-          <w:rFonts w:ascii="Times New Roman" w:hAnsi="Times New Roman" w:cs="Times New Roman"/>
-          <w:sz w:val="28"/>
-          <w:szCs w:val="28"/>
-        </w:rPr>
-      </w:pPr>
-      <w:r>
-        <w:rPr>
-          <w:rFonts w:ascii="Times New Roman" w:hAnsi="Times New Roman" w:cs="Times New Roman"/>
-          <w:sz w:val="28"/>
-          <w:szCs w:val="28"/>
-        </w:rPr>
-        <w:t>Binary Search Tree (BST) operations: Insertion, deletion, and validation.</w:t>
-      </w:r>
-    </w:p>
-    <w:p>
-      <w:pPr>
-        <w:pStyle w:val="oancuaDanhsach"/>
-        <w:numPr>
-          <w:ilvl w:val="0"/>
-          <w:numId w:val="4"/>
-        </w:numPr>
-        <w:rPr>
-          <w:rFonts w:ascii="Times New Roman" w:hAnsi="Times New Roman" w:cs="Times New Roman"/>
-          <w:sz w:val="28"/>
-          <w:szCs w:val="28"/>
-        </w:rPr>
-      </w:pPr>
-      <w:r>
-        <w:rPr>
-          <w:rFonts w:ascii="Times New Roman" w:hAnsi="Times New Roman" w:cs="Times New Roman"/>
-          <w:sz w:val="28"/>
-          <w:szCs w:val="28"/>
-        </w:rPr>
-        <w:t>Tree construction: From preorder/</w:t>
-      </w:r>
-      <w:proofErr w:type="spellStart"/>
-      <w:r>
-        <w:rPr>
-          <w:rFonts w:ascii="Times New Roman" w:hAnsi="Times New Roman" w:cs="Times New Roman"/>
-          <w:sz w:val="28"/>
-          <w:szCs w:val="28"/>
-        </w:rPr>
-        <w:t>inorder</w:t>
-      </w:r>
-      <w:proofErr w:type="spellEnd"/>
-      <w:r>
-        <w:rPr>
-          <w:rFonts w:ascii="Times New Roman" w:hAnsi="Times New Roman" w:cs="Times New Roman"/>
-          <w:sz w:val="28"/>
-          <w:szCs w:val="28"/>
-        </w:rPr>
-        <w:t xml:space="preserve"> or </w:t>
-      </w:r>
-      <w:proofErr w:type="spellStart"/>
-      <w:r>
-        <w:rPr>
-          <w:rFonts w:ascii="Times New Roman" w:hAnsi="Times New Roman" w:cs="Times New Roman"/>
-          <w:sz w:val="28"/>
-          <w:szCs w:val="28"/>
-        </w:rPr>
-        <w:t>postorder</w:t>
-      </w:r>
-      <w:proofErr w:type="spellEnd"/>
-      <w:r>
-        <w:rPr>
-          <w:rFonts w:ascii="Times New Roman" w:hAnsi="Times New Roman" w:cs="Times New Roman"/>
-          <w:sz w:val="28"/>
-          <w:szCs w:val="28"/>
-        </w:rPr>
-        <w:t>/</w:t>
-      </w:r>
-      <w:proofErr w:type="spellStart"/>
-      <w:r>
-        <w:rPr>
-          <w:rFonts w:ascii="Times New Roman" w:hAnsi="Times New Roman" w:cs="Times New Roman"/>
-          <w:sz w:val="28"/>
-          <w:szCs w:val="28"/>
-        </w:rPr>
-        <w:t>inorder</w:t>
-      </w:r>
-      <w:proofErr w:type="spellEnd"/>
-      <w:r>
-        <w:rPr>
-          <w:rFonts w:ascii="Times New Roman" w:hAnsi="Times New Roman" w:cs="Times New Roman"/>
-          <w:sz w:val="28"/>
-          <w:szCs w:val="28"/>
-        </w:rPr>
-        <w:t xml:space="preserve"> traversals.</w:t>
-      </w:r>
-    </w:p>
-    <w:p>
-      <w:pPr>
         <w:rPr>
           <w:rFonts w:ascii="Times New Roman" w:hAnsi="Times New Roman" w:cs="Times New Roman"/>
           <w:sz w:val="28"/>
@@ -884,361 +934,361 @@
           <w:sz w:val="28"/>
           <w:szCs w:val="28"/>
         </w:rPr>
+        <w:t>Frequency counting: Track occurrences of elements.</w:t>
+      </w:r>
+    </w:p>
+    <w:p>
+      <w:pPr>
+        <w:pStyle w:val="oancuaDanhsach"/>
+        <w:numPr>
+          <w:ilvl w:val="0"/>
+          <w:numId w:val="5"/>
+        </w:numPr>
+        <w:rPr>
+          <w:rFonts w:ascii="Times New Roman" w:hAnsi="Times New Roman" w:cs="Times New Roman"/>
+          <w:sz w:val="28"/>
+          <w:szCs w:val="28"/>
+        </w:rPr>
+      </w:pPr>
+      <w:r>
+        <w:rPr>
+          <w:rFonts w:ascii="Times New Roman" w:hAnsi="Times New Roman" w:cs="Times New Roman"/>
+          <w:sz w:val="28"/>
+          <w:szCs w:val="28"/>
+        </w:rPr>
+        <w:t>Two Sum pattern: Find pairs with a specific sum.</w:t>
+      </w:r>
+    </w:p>
+    <w:p>
+      <w:pPr>
+        <w:pStyle w:val="oancuaDanhsach"/>
+        <w:numPr>
+          <w:ilvl w:val="0"/>
+          <w:numId w:val="5"/>
+        </w:numPr>
+        <w:rPr>
+          <w:rFonts w:ascii="Times New Roman" w:hAnsi="Times New Roman" w:cs="Times New Roman"/>
+          <w:sz w:val="28"/>
+          <w:szCs w:val="28"/>
+        </w:rPr>
+      </w:pPr>
+      <w:r>
+        <w:rPr>
+          <w:rFonts w:ascii="Times New Roman" w:hAnsi="Times New Roman" w:cs="Times New Roman"/>
+          <w:sz w:val="28"/>
+          <w:szCs w:val="28"/>
+        </w:rPr>
+        <w:t>Anagram detection: Compare character frequencies.</w:t>
+      </w:r>
+    </w:p>
+    <w:p>
+      <w:pPr>
+        <w:pStyle w:val="oancuaDanhsach"/>
+        <w:numPr>
+          <w:ilvl w:val="0"/>
+          <w:numId w:val="5"/>
+        </w:numPr>
+        <w:rPr>
+          <w:rFonts w:ascii="Times New Roman" w:hAnsi="Times New Roman" w:cs="Times New Roman"/>
+          <w:sz w:val="28"/>
+          <w:szCs w:val="28"/>
+        </w:rPr>
+      </w:pPr>
+      <w:r>
+        <w:rPr>
+          <w:rFonts w:ascii="Times New Roman" w:hAnsi="Times New Roman" w:cs="Times New Roman"/>
+          <w:sz w:val="28"/>
+          <w:szCs w:val="28"/>
+        </w:rPr>
+        <w:t>Caching: Store computed results for quick lookup.</w:t>
+      </w:r>
+    </w:p>
+    <w:p>
+      <w:pPr>
+        <w:rPr>
+          <w:rFonts w:ascii="Times New Roman" w:hAnsi="Times New Roman" w:cs="Times New Roman"/>
+          <w:sz w:val="28"/>
+          <w:szCs w:val="28"/>
+        </w:rPr>
+      </w:pPr>
+      <w:r>
+        <w:rPr>
+          <w:rFonts w:ascii="Times New Roman" w:hAnsi="Times New Roman" w:cs="Times New Roman"/>
+          <w:sz w:val="28"/>
+          <w:szCs w:val="28"/>
+        </w:rPr>
+        <w:t>Graphs</w:t>
+      </w:r>
+    </w:p>
+    <w:p>
+      <w:pPr>
+        <w:pStyle w:val="oancuaDanhsach"/>
+        <w:numPr>
+          <w:ilvl w:val="0"/>
+          <w:numId w:val="6"/>
+        </w:numPr>
+        <w:rPr>
+          <w:rFonts w:ascii="Times New Roman" w:hAnsi="Times New Roman" w:cs="Times New Roman"/>
+          <w:sz w:val="28"/>
+          <w:szCs w:val="28"/>
+        </w:rPr>
+      </w:pPr>
+      <w:r>
+        <w:rPr>
+          <w:rFonts w:ascii="Times New Roman" w:hAnsi="Times New Roman" w:cs="Times New Roman"/>
+          <w:sz w:val="28"/>
+          <w:szCs w:val="28"/>
+        </w:rPr>
+        <w:t>Depth-First Search (DFS): Explore paths deeply before backtracking.</w:t>
+      </w:r>
+    </w:p>
+    <w:p>
+      <w:pPr>
+        <w:pStyle w:val="oancuaDanhsach"/>
+        <w:numPr>
+          <w:ilvl w:val="0"/>
+          <w:numId w:val="6"/>
+        </w:numPr>
+        <w:rPr>
+          <w:rFonts w:ascii="Times New Roman" w:hAnsi="Times New Roman" w:cs="Times New Roman"/>
+          <w:sz w:val="28"/>
+          <w:szCs w:val="28"/>
+        </w:rPr>
+      </w:pPr>
+      <w:r>
+        <w:rPr>
+          <w:rFonts w:ascii="Times New Roman" w:hAnsi="Times New Roman" w:cs="Times New Roman"/>
+          <w:sz w:val="28"/>
+          <w:szCs w:val="28"/>
+        </w:rPr>
+        <w:t>Breadth-First Search (BFS): Explore nodes level by level.</w:t>
+      </w:r>
+    </w:p>
+    <w:p>
+      <w:pPr>
+        <w:pStyle w:val="oancuaDanhsach"/>
+        <w:numPr>
+          <w:ilvl w:val="0"/>
+          <w:numId w:val="6"/>
+        </w:numPr>
+        <w:rPr>
+          <w:rFonts w:ascii="Times New Roman" w:hAnsi="Times New Roman" w:cs="Times New Roman"/>
+          <w:sz w:val="28"/>
+          <w:szCs w:val="28"/>
+        </w:rPr>
+      </w:pPr>
+      <w:r>
+        <w:rPr>
+          <w:rFonts w:ascii="Times New Roman" w:hAnsi="Times New Roman" w:cs="Times New Roman"/>
+          <w:sz w:val="28"/>
+          <w:szCs w:val="28"/>
+        </w:rPr>
+        <w:t>Topological Sort: Order nodes in a directed acyclic graph.</w:t>
+      </w:r>
+    </w:p>
+    <w:p>
+      <w:pPr>
+        <w:pStyle w:val="oancuaDanhsach"/>
+        <w:numPr>
+          <w:ilvl w:val="0"/>
+          <w:numId w:val="6"/>
+        </w:numPr>
+        <w:rPr>
+          <w:rFonts w:ascii="Times New Roman" w:hAnsi="Times New Roman" w:cs="Times New Roman"/>
+          <w:sz w:val="28"/>
+          <w:szCs w:val="28"/>
+        </w:rPr>
+      </w:pPr>
+      <w:r>
+        <w:rPr>
+          <w:rFonts w:ascii="Times New Roman" w:hAnsi="Times New Roman" w:cs="Times New Roman"/>
+          <w:sz w:val="28"/>
+          <w:szCs w:val="28"/>
+        </w:rPr>
+        <w:t>Union Find: Detect cycles and connect components.</w:t>
+      </w:r>
+    </w:p>
+    <w:p>
+      <w:pPr>
+        <w:rPr>
+          <w:rFonts w:ascii="Times New Roman" w:hAnsi="Times New Roman" w:cs="Times New Roman"/>
+          <w:sz w:val="28"/>
+          <w:szCs w:val="28"/>
+        </w:rPr>
+      </w:pPr>
+      <w:r>
+        <w:rPr>
+          <w:rFonts w:ascii="Times New Roman" w:hAnsi="Times New Roman" w:cs="Times New Roman"/>
+          <w:sz w:val="28"/>
+          <w:szCs w:val="28"/>
+        </w:rPr>
+        <w:t>Stacks</w:t>
+      </w:r>
+    </w:p>
+    <w:p>
+      <w:pPr>
+        <w:pStyle w:val="oancuaDanhsach"/>
+        <w:numPr>
+          <w:ilvl w:val="0"/>
+          <w:numId w:val="7"/>
+        </w:numPr>
+        <w:rPr>
+          <w:rFonts w:ascii="Times New Roman" w:hAnsi="Times New Roman" w:cs="Times New Roman"/>
+          <w:sz w:val="28"/>
+          <w:szCs w:val="28"/>
+        </w:rPr>
+      </w:pPr>
+      <w:r>
+        <w:rPr>
+          <w:rFonts w:ascii="Times New Roman" w:hAnsi="Times New Roman" w:cs="Times New Roman"/>
+          <w:sz w:val="28"/>
+          <w:szCs w:val="28"/>
+        </w:rPr>
+        <w:t>Parentheses matching: Validate balanced brackets.</w:t>
+      </w:r>
+    </w:p>
+    <w:p>
+      <w:pPr>
+        <w:pStyle w:val="oancuaDanhsach"/>
+        <w:numPr>
+          <w:ilvl w:val="0"/>
+          <w:numId w:val="7"/>
+        </w:numPr>
+        <w:rPr>
+          <w:rFonts w:ascii="Times New Roman" w:hAnsi="Times New Roman" w:cs="Times New Roman"/>
+          <w:sz w:val="28"/>
+          <w:szCs w:val="28"/>
+        </w:rPr>
+      </w:pPr>
+      <w:r>
+        <w:rPr>
+          <w:rFonts w:ascii="Times New Roman" w:hAnsi="Times New Roman" w:cs="Times New Roman"/>
+          <w:sz w:val="28"/>
+          <w:szCs w:val="28"/>
+        </w:rPr>
+        <w:t>Monotonic stack: Maintain increasing/decreasing order for next greater/smaller element problems.</w:t>
+      </w:r>
+    </w:p>
+    <w:p>
+      <w:pPr>
+        <w:pStyle w:val="oancuaDanhsach"/>
+        <w:numPr>
+          <w:ilvl w:val="0"/>
+          <w:numId w:val="7"/>
+        </w:numPr>
+        <w:rPr>
+          <w:rFonts w:ascii="Times New Roman" w:hAnsi="Times New Roman" w:cs="Times New Roman"/>
+          <w:sz w:val="28"/>
+          <w:szCs w:val="28"/>
+        </w:rPr>
+      </w:pPr>
+      <w:r>
+        <w:rPr>
+          <w:rFonts w:ascii="Times New Roman" w:hAnsi="Times New Roman" w:cs="Times New Roman"/>
+          <w:sz w:val="28"/>
+          <w:szCs w:val="28"/>
+        </w:rPr>
+        <w:t>Expression evaluation: Evaluate arithmetic expressions.</w:t>
+      </w:r>
+    </w:p>
+    <w:p>
+      <w:pPr>
+        <w:rPr>
+          <w:rFonts w:ascii="Times New Roman" w:hAnsi="Times New Roman" w:cs="Times New Roman"/>
+          <w:sz w:val="28"/>
+          <w:szCs w:val="28"/>
+        </w:rPr>
+      </w:pPr>
+      <w:r>
+        <w:rPr>
+          <w:rFonts w:ascii="Times New Roman" w:hAnsi="Times New Roman" w:cs="Times New Roman"/>
+          <w:sz w:val="28"/>
+          <w:szCs w:val="28"/>
+        </w:rPr>
+        <w:t>Queues</w:t>
+      </w:r>
+    </w:p>
+    <w:p>
+      <w:pPr>
+        <w:pStyle w:val="oancuaDanhsach"/>
+        <w:numPr>
+          <w:ilvl w:val="0"/>
+          <w:numId w:val="8"/>
+        </w:numPr>
+        <w:rPr>
+          <w:rFonts w:ascii="Times New Roman" w:hAnsi="Times New Roman" w:cs="Times New Roman"/>
+          <w:sz w:val="28"/>
+          <w:szCs w:val="28"/>
+        </w:rPr>
+      </w:pPr>
+      <w:r>
+        <w:rPr>
+          <w:rFonts w:ascii="Times New Roman" w:hAnsi="Times New Roman" w:cs="Times New Roman"/>
+          <w:sz w:val="28"/>
+          <w:szCs w:val="28"/>
+        </w:rPr>
+        <w:t>BFS implementation: Level-order traversal in graphs and trees.</w:t>
+      </w:r>
+    </w:p>
+    <w:p>
+      <w:pPr>
+        <w:pStyle w:val="oancuaDanhsach"/>
+        <w:numPr>
+          <w:ilvl w:val="0"/>
+          <w:numId w:val="8"/>
+        </w:numPr>
+        <w:rPr>
+          <w:rFonts w:ascii="Times New Roman" w:hAnsi="Times New Roman" w:cs="Times New Roman"/>
+          <w:sz w:val="28"/>
+          <w:szCs w:val="28"/>
+        </w:rPr>
+      </w:pPr>
+      <w:r>
+        <w:rPr>
+          <w:rFonts w:ascii="Times New Roman" w:hAnsi="Times New Roman" w:cs="Times New Roman"/>
+          <w:sz w:val="28"/>
+          <w:szCs w:val="28"/>
+        </w:rPr>
+        <w:t>Task scheduling: Manage order of operations.</w:t>
+      </w:r>
+    </w:p>
+    <w:p>
+      <w:pPr>
+        <w:pStyle w:val="oancuaDanhsach"/>
+        <w:numPr>
+          <w:ilvl w:val="0"/>
+          <w:numId w:val="8"/>
+        </w:numPr>
+        <w:rPr>
+          <w:rFonts w:ascii="Times New Roman" w:hAnsi="Times New Roman" w:cs="Times New Roman"/>
+          <w:sz w:val="28"/>
+          <w:szCs w:val="28"/>
+        </w:rPr>
+      </w:pPr>
+      <w:r>
+        <w:rPr>
+          <w:rFonts w:ascii="Times New Roman" w:hAnsi="Times New Roman" w:cs="Times New Roman"/>
+          <w:sz w:val="28"/>
+          <w:szCs w:val="28"/>
+        </w:rPr>
+        <w:t>Sliding window problems: Maintain a window of elements.</w:t>
+      </w:r>
+    </w:p>
+    <w:p>
+      <w:pPr>
+        <w:rPr>
+          <w:rFonts w:ascii="Times New Roman" w:hAnsi="Times New Roman" w:cs="Times New Roman"/>
+          <w:sz w:val="28"/>
+          <w:szCs w:val="28"/>
+        </w:rPr>
+      </w:pPr>
+      <w:r>
+        <w:rPr>
+          <w:rFonts w:ascii="Times New Roman" w:hAnsi="Times New Roman" w:cs="Times New Roman"/>
+          <w:sz w:val="28"/>
+          <w:szCs w:val="28"/>
+        </w:rPr>
         <w:lastRenderedPageBreak/>
-        <w:t>Frequency counting: Track occurrences of elements.</w:t>
-      </w:r>
-    </w:p>
-    <w:p>
-      <w:pPr>
-        <w:pStyle w:val="oancuaDanhsach"/>
-        <w:numPr>
-          <w:ilvl w:val="0"/>
-          <w:numId w:val="5"/>
-        </w:numPr>
-        <w:rPr>
-          <w:rFonts w:ascii="Times New Roman" w:hAnsi="Times New Roman" w:cs="Times New Roman"/>
-          <w:sz w:val="28"/>
-          <w:szCs w:val="28"/>
-        </w:rPr>
-      </w:pPr>
-      <w:r>
-        <w:rPr>
-          <w:rFonts w:ascii="Times New Roman" w:hAnsi="Times New Roman" w:cs="Times New Roman"/>
-          <w:sz w:val="28"/>
-          <w:szCs w:val="28"/>
-        </w:rPr>
-        <w:t>Two Sum pattern: Find pairs with a specific sum.</w:t>
-      </w:r>
-    </w:p>
-    <w:p>
-      <w:pPr>
-        <w:pStyle w:val="oancuaDanhsach"/>
-        <w:numPr>
-          <w:ilvl w:val="0"/>
-          <w:numId w:val="5"/>
-        </w:numPr>
-        <w:rPr>
-          <w:rFonts w:ascii="Times New Roman" w:hAnsi="Times New Roman" w:cs="Times New Roman"/>
-          <w:sz w:val="28"/>
-          <w:szCs w:val="28"/>
-        </w:rPr>
-      </w:pPr>
-      <w:r>
-        <w:rPr>
-          <w:rFonts w:ascii="Times New Roman" w:hAnsi="Times New Roman" w:cs="Times New Roman"/>
-          <w:sz w:val="28"/>
-          <w:szCs w:val="28"/>
-        </w:rPr>
-        <w:t>Anagram detection: Compare character frequencies.</w:t>
-      </w:r>
-    </w:p>
-    <w:p>
-      <w:pPr>
-        <w:pStyle w:val="oancuaDanhsach"/>
-        <w:numPr>
-          <w:ilvl w:val="0"/>
-          <w:numId w:val="5"/>
-        </w:numPr>
-        <w:rPr>
-          <w:rFonts w:ascii="Times New Roman" w:hAnsi="Times New Roman" w:cs="Times New Roman"/>
-          <w:sz w:val="28"/>
-          <w:szCs w:val="28"/>
-        </w:rPr>
-      </w:pPr>
-      <w:r>
-        <w:rPr>
-          <w:rFonts w:ascii="Times New Roman" w:hAnsi="Times New Roman" w:cs="Times New Roman"/>
-          <w:sz w:val="28"/>
-          <w:szCs w:val="28"/>
-        </w:rPr>
-        <w:t>Caching: Store computed results for quick lookup.</w:t>
-      </w:r>
-    </w:p>
-    <w:p>
-      <w:pPr>
-        <w:rPr>
-          <w:rFonts w:ascii="Times New Roman" w:hAnsi="Times New Roman" w:cs="Times New Roman"/>
-          <w:sz w:val="28"/>
-          <w:szCs w:val="28"/>
-        </w:rPr>
-      </w:pPr>
-      <w:r>
-        <w:rPr>
-          <w:rFonts w:ascii="Times New Roman" w:hAnsi="Times New Roman" w:cs="Times New Roman"/>
-          <w:sz w:val="28"/>
-          <w:szCs w:val="28"/>
-        </w:rPr>
-        <w:t>Graphs</w:t>
-      </w:r>
-    </w:p>
-    <w:p>
-      <w:pPr>
-        <w:pStyle w:val="oancuaDanhsach"/>
-        <w:numPr>
-          <w:ilvl w:val="0"/>
-          <w:numId w:val="6"/>
-        </w:numPr>
-        <w:rPr>
-          <w:rFonts w:ascii="Times New Roman" w:hAnsi="Times New Roman" w:cs="Times New Roman"/>
-          <w:sz w:val="28"/>
-          <w:szCs w:val="28"/>
-        </w:rPr>
-      </w:pPr>
-      <w:r>
-        <w:rPr>
-          <w:rFonts w:ascii="Times New Roman" w:hAnsi="Times New Roman" w:cs="Times New Roman"/>
-          <w:sz w:val="28"/>
-          <w:szCs w:val="28"/>
-        </w:rPr>
-        <w:t>Depth-First Search (DFS): Explore paths deeply before backtracking.</w:t>
-      </w:r>
-    </w:p>
-    <w:p>
-      <w:pPr>
-        <w:pStyle w:val="oancuaDanhsach"/>
-        <w:numPr>
-          <w:ilvl w:val="0"/>
-          <w:numId w:val="6"/>
-        </w:numPr>
-        <w:rPr>
-          <w:rFonts w:ascii="Times New Roman" w:hAnsi="Times New Roman" w:cs="Times New Roman"/>
-          <w:sz w:val="28"/>
-          <w:szCs w:val="28"/>
-        </w:rPr>
-      </w:pPr>
-      <w:r>
-        <w:rPr>
-          <w:rFonts w:ascii="Times New Roman" w:hAnsi="Times New Roman" w:cs="Times New Roman"/>
-          <w:sz w:val="28"/>
-          <w:szCs w:val="28"/>
-        </w:rPr>
-        <w:t>Breadth-First Search (BFS): Explore nodes level by level.</w:t>
-      </w:r>
-    </w:p>
-    <w:p>
-      <w:pPr>
-        <w:pStyle w:val="oancuaDanhsach"/>
-        <w:numPr>
-          <w:ilvl w:val="0"/>
-          <w:numId w:val="6"/>
-        </w:numPr>
-        <w:rPr>
-          <w:rFonts w:ascii="Times New Roman" w:hAnsi="Times New Roman" w:cs="Times New Roman"/>
-          <w:sz w:val="28"/>
-          <w:szCs w:val="28"/>
-        </w:rPr>
-      </w:pPr>
-      <w:r>
-        <w:rPr>
-          <w:rFonts w:ascii="Times New Roman" w:hAnsi="Times New Roman" w:cs="Times New Roman"/>
-          <w:sz w:val="28"/>
-          <w:szCs w:val="28"/>
-        </w:rPr>
-        <w:t>Topological Sort: Order nodes in a directed acyclic graph.</w:t>
-      </w:r>
-    </w:p>
-    <w:p>
-      <w:pPr>
-        <w:pStyle w:val="oancuaDanhsach"/>
-        <w:numPr>
-          <w:ilvl w:val="0"/>
-          <w:numId w:val="6"/>
-        </w:numPr>
-        <w:rPr>
-          <w:rFonts w:ascii="Times New Roman" w:hAnsi="Times New Roman" w:cs="Times New Roman"/>
-          <w:sz w:val="28"/>
-          <w:szCs w:val="28"/>
-        </w:rPr>
-      </w:pPr>
-      <w:r>
-        <w:rPr>
-          <w:rFonts w:ascii="Times New Roman" w:hAnsi="Times New Roman" w:cs="Times New Roman"/>
-          <w:sz w:val="28"/>
-          <w:szCs w:val="28"/>
-        </w:rPr>
-        <w:t>Union Find: Detect cycles and connect components.</w:t>
-      </w:r>
-    </w:p>
-    <w:p>
-      <w:pPr>
-        <w:rPr>
-          <w:rFonts w:ascii="Times New Roman" w:hAnsi="Times New Roman" w:cs="Times New Roman"/>
-          <w:sz w:val="28"/>
-          <w:szCs w:val="28"/>
-        </w:rPr>
-      </w:pPr>
-      <w:r>
-        <w:rPr>
-          <w:rFonts w:ascii="Times New Roman" w:hAnsi="Times New Roman" w:cs="Times New Roman"/>
-          <w:sz w:val="28"/>
-          <w:szCs w:val="28"/>
-        </w:rPr>
-        <w:t>Stacks</w:t>
-      </w:r>
-    </w:p>
-    <w:p>
-      <w:pPr>
-        <w:pStyle w:val="oancuaDanhsach"/>
-        <w:numPr>
-          <w:ilvl w:val="0"/>
-          <w:numId w:val="7"/>
-        </w:numPr>
-        <w:rPr>
-          <w:rFonts w:ascii="Times New Roman" w:hAnsi="Times New Roman" w:cs="Times New Roman"/>
-          <w:sz w:val="28"/>
-          <w:szCs w:val="28"/>
-        </w:rPr>
-      </w:pPr>
-      <w:r>
-        <w:rPr>
-          <w:rFonts w:ascii="Times New Roman" w:hAnsi="Times New Roman" w:cs="Times New Roman"/>
-          <w:sz w:val="28"/>
-          <w:szCs w:val="28"/>
-        </w:rPr>
-        <w:t>Parentheses matching: Validate balanced brackets.</w:t>
-      </w:r>
-    </w:p>
-    <w:p>
-      <w:pPr>
-        <w:pStyle w:val="oancuaDanhsach"/>
-        <w:numPr>
-          <w:ilvl w:val="0"/>
-          <w:numId w:val="7"/>
-        </w:numPr>
-        <w:rPr>
-          <w:rFonts w:ascii="Times New Roman" w:hAnsi="Times New Roman" w:cs="Times New Roman"/>
-          <w:sz w:val="28"/>
-          <w:szCs w:val="28"/>
-        </w:rPr>
-      </w:pPr>
-      <w:r>
-        <w:rPr>
-          <w:rFonts w:ascii="Times New Roman" w:hAnsi="Times New Roman" w:cs="Times New Roman"/>
-          <w:sz w:val="28"/>
-          <w:szCs w:val="28"/>
-        </w:rPr>
-        <w:t>Monotonic stack: Maintain increasing/decreasing order for next greater/smaller element problems.</w:t>
-      </w:r>
-    </w:p>
-    <w:p>
-      <w:pPr>
-        <w:pStyle w:val="oancuaDanhsach"/>
-        <w:numPr>
-          <w:ilvl w:val="0"/>
-          <w:numId w:val="7"/>
-        </w:numPr>
-        <w:rPr>
-          <w:rFonts w:ascii="Times New Roman" w:hAnsi="Times New Roman" w:cs="Times New Roman"/>
-          <w:sz w:val="28"/>
-          <w:szCs w:val="28"/>
-        </w:rPr>
-      </w:pPr>
-      <w:r>
-        <w:rPr>
-          <w:rFonts w:ascii="Times New Roman" w:hAnsi="Times New Roman" w:cs="Times New Roman"/>
-          <w:sz w:val="28"/>
-          <w:szCs w:val="28"/>
-        </w:rPr>
-        <w:t>Expression evaluation: Evaluate arithmetic expressions.</w:t>
-      </w:r>
-    </w:p>
-    <w:p>
-      <w:pPr>
-        <w:rPr>
-          <w:rFonts w:ascii="Times New Roman" w:hAnsi="Times New Roman" w:cs="Times New Roman"/>
-          <w:sz w:val="28"/>
-          <w:szCs w:val="28"/>
-        </w:rPr>
-      </w:pPr>
-      <w:r>
-        <w:rPr>
-          <w:rFonts w:ascii="Times New Roman" w:hAnsi="Times New Roman" w:cs="Times New Roman"/>
-          <w:sz w:val="28"/>
-          <w:szCs w:val="28"/>
-        </w:rPr>
-        <w:t>Queues</w:t>
-      </w:r>
-    </w:p>
-    <w:p>
-      <w:pPr>
-        <w:pStyle w:val="oancuaDanhsach"/>
-        <w:numPr>
-          <w:ilvl w:val="0"/>
-          <w:numId w:val="8"/>
-        </w:numPr>
-        <w:rPr>
-          <w:rFonts w:ascii="Times New Roman" w:hAnsi="Times New Roman" w:cs="Times New Roman"/>
-          <w:sz w:val="28"/>
-          <w:szCs w:val="28"/>
-        </w:rPr>
-      </w:pPr>
-      <w:r>
-        <w:rPr>
-          <w:rFonts w:ascii="Times New Roman" w:hAnsi="Times New Roman" w:cs="Times New Roman"/>
-          <w:sz w:val="28"/>
-          <w:szCs w:val="28"/>
-        </w:rPr>
-        <w:t>BFS implementation: Level-order traversal in graphs and trees.</w:t>
-      </w:r>
-    </w:p>
-    <w:p>
-      <w:pPr>
-        <w:pStyle w:val="oancuaDanhsach"/>
-        <w:numPr>
-          <w:ilvl w:val="0"/>
-          <w:numId w:val="8"/>
-        </w:numPr>
-        <w:rPr>
-          <w:rFonts w:ascii="Times New Roman" w:hAnsi="Times New Roman" w:cs="Times New Roman"/>
-          <w:sz w:val="28"/>
-          <w:szCs w:val="28"/>
-        </w:rPr>
-      </w:pPr>
-      <w:r>
-        <w:rPr>
-          <w:rFonts w:ascii="Times New Roman" w:hAnsi="Times New Roman" w:cs="Times New Roman"/>
-          <w:sz w:val="28"/>
-          <w:szCs w:val="28"/>
-        </w:rPr>
-        <w:t>Task scheduling: Manage order of operations.</w:t>
-      </w:r>
-    </w:p>
-    <w:p>
-      <w:pPr>
-        <w:pStyle w:val="oancuaDanhsach"/>
-        <w:numPr>
-          <w:ilvl w:val="0"/>
-          <w:numId w:val="8"/>
-        </w:numPr>
-        <w:rPr>
-          <w:rFonts w:ascii="Times New Roman" w:hAnsi="Times New Roman" w:cs="Times New Roman"/>
-          <w:sz w:val="28"/>
-          <w:szCs w:val="28"/>
-        </w:rPr>
-      </w:pPr>
-      <w:r>
-        <w:rPr>
-          <w:rFonts w:ascii="Times New Roman" w:hAnsi="Times New Roman" w:cs="Times New Roman"/>
-          <w:sz w:val="28"/>
-          <w:szCs w:val="28"/>
-        </w:rPr>
-        <w:t>Sliding window problems: Maintain a window of elements.</w:t>
-      </w:r>
-    </w:p>
-    <w:p>
-      <w:pPr>
-        <w:rPr>
-          <w:rFonts w:ascii="Times New Roman" w:hAnsi="Times New Roman" w:cs="Times New Roman"/>
-          <w:sz w:val="28"/>
-          <w:szCs w:val="28"/>
-        </w:rPr>
-      </w:pPr>
-      <w:r>
-        <w:rPr>
-          <w:rFonts w:ascii="Times New Roman" w:hAnsi="Times New Roman" w:cs="Times New Roman"/>
-          <w:sz w:val="28"/>
-          <w:szCs w:val="28"/>
-        </w:rPr>
         <w:t>Heaps</w:t>
       </w:r>
     </w:p>
@@ -2084,6 +2134,92 @@
     </w:lvl>
   </w:abstractNum>
   <w:abstractNum w:abstractNumId="7" w15:restartNumberingAfterBreak="0">
+    <w:nsid w:val="3B45767E"/>
+    <w:multiLevelType w:val="hybridMultilevel"/>
+    <w:tmpl w:val="FD729C2E"/>
+    <w:lvl w:ilvl="0" w:tplc="0409000F">
+      <w:start w:val="1"/>
+      <w:numFmt w:val="decimal"/>
+      <w:lvlText w:val="%1."/>
+      <w:lvlJc w:val="left"/>
+      <w:pPr>
+        <w:ind w:left="720" w:hanging="360"/>
+      </w:pPr>
+    </w:lvl>
+    <w:lvl w:ilvl="1" w:tplc="04090019" w:tentative="1">
+      <w:start w:val="1"/>
+      <w:numFmt w:val="lowerLetter"/>
+      <w:lvlText w:val="%2."/>
+      <w:lvlJc w:val="left"/>
+      <w:pPr>
+        <w:ind w:left="1440" w:hanging="360"/>
+      </w:pPr>
+    </w:lvl>
+    <w:lvl w:ilvl="2" w:tplc="0409001B" w:tentative="1">
+      <w:start w:val="1"/>
+      <w:numFmt w:val="lowerRoman"/>
+      <w:lvlText w:val="%3."/>
+      <w:lvlJc w:val="right"/>
+      <w:pPr>
+        <w:ind w:left="2160" w:hanging="180"/>
+      </w:pPr>
+    </w:lvl>
+    <w:lvl w:ilvl="3" w:tplc="0409000F" w:tentative="1">
+      <w:start w:val="1"/>
+      <w:numFmt w:val="decimal"/>
+      <w:lvlText w:val="%4."/>
+      <w:lvlJc w:val="left"/>
+      <w:pPr>
+        <w:ind w:left="2880" w:hanging="360"/>
+      </w:pPr>
+    </w:lvl>
+    <w:lvl w:ilvl="4" w:tplc="04090019" w:tentative="1">
+      <w:start w:val="1"/>
+      <w:numFmt w:val="lowerLetter"/>
+      <w:lvlText w:val="%5."/>
+      <w:lvlJc w:val="left"/>
+      <w:pPr>
+        <w:ind w:left="3600" w:hanging="360"/>
+      </w:pPr>
+    </w:lvl>
+    <w:lvl w:ilvl="5" w:tplc="0409001B" w:tentative="1">
+      <w:start w:val="1"/>
+      <w:numFmt w:val="lowerRoman"/>
+      <w:lvlText w:val="%6."/>
+      <w:lvlJc w:val="right"/>
+      <w:pPr>
+        <w:ind w:left="4320" w:hanging="180"/>
+      </w:pPr>
+    </w:lvl>
+    <w:lvl w:ilvl="6" w:tplc="0409000F" w:tentative="1">
+      <w:start w:val="1"/>
+      <w:numFmt w:val="decimal"/>
+      <w:lvlText w:val="%7."/>
+      <w:lvlJc w:val="left"/>
+      <w:pPr>
+        <w:ind w:left="5040" w:hanging="360"/>
+      </w:pPr>
+    </w:lvl>
+    <w:lvl w:ilvl="7" w:tplc="04090019" w:tentative="1">
+      <w:start w:val="1"/>
+      <w:numFmt w:val="lowerLetter"/>
+      <w:lvlText w:val="%8."/>
+      <w:lvlJc w:val="left"/>
+      <w:pPr>
+        <w:ind w:left="5760" w:hanging="360"/>
+      </w:pPr>
+    </w:lvl>
+    <w:lvl w:ilvl="8" w:tplc="0409001B" w:tentative="1">
+      <w:start w:val="1"/>
+      <w:numFmt w:val="lowerRoman"/>
+      <w:lvlText w:val="%9."/>
+      <w:lvlJc w:val="right"/>
+      <w:pPr>
+        <w:ind w:left="6480" w:hanging="180"/>
+      </w:pPr>
+    </w:lvl>
+  </w:abstractNum>
+  <w:abstractNum w:abstractNumId="8" w15:restartNumberingAfterBreak="0">
     <w:nsid w:val="52084061"/>
     <w:multiLevelType w:val="hybridMultilevel"/>
     <w:tmpl w:val="149E6514"/>
@@ -2169,7 +2305,7 @@
       </w:pPr>
     </w:lvl>
   </w:abstractNum>
-  <w:abstractNum w:abstractNumId="8" w15:restartNumberingAfterBreak="0">
+  <w:abstractNum w:abstractNumId="9" w15:restartNumberingAfterBreak="0">
     <w:nsid w:val="60584BF4"/>
     <w:multiLevelType w:val="hybridMultilevel"/>
     <w:tmpl w:val="0EE4C002"/>
@@ -2255,7 +2391,7 @@
       </w:pPr>
     </w:lvl>
   </w:abstractNum>
-  <w:abstractNum w:abstractNumId="9" w15:restartNumberingAfterBreak="0">
+  <w:abstractNum w:abstractNumId="10" w15:restartNumberingAfterBreak="0">
     <w:nsid w:val="68752445"/>
     <w:multiLevelType w:val="hybridMultilevel"/>
     <w:tmpl w:val="6CD80750"/>
@@ -2341,7 +2477,7 @@
       </w:pPr>
     </w:lvl>
   </w:abstractNum>
-  <w:abstractNum w:abstractNumId="10" w15:restartNumberingAfterBreak="0">
+  <w:abstractNum w:abstractNumId="11" w15:restartNumberingAfterBreak="0">
     <w:nsid w:val="733F7DB1"/>
     <w:multiLevelType w:val="hybridMultilevel"/>
     <w:tmpl w:val="87508C1E"/>
@@ -2427,7 +2563,7 @@
       </w:pPr>
     </w:lvl>
   </w:abstractNum>
-  <w:abstractNum w:abstractNumId="11" w15:restartNumberingAfterBreak="0">
+  <w:abstractNum w:abstractNumId="12" w15:restartNumberingAfterBreak="0">
     <w:nsid w:val="7C3D0B55"/>
     <w:multiLevelType w:val="hybridMultilevel"/>
     <w:tmpl w:val="1D9C6850"/>
@@ -2549,31 +2685,34 @@
     <w:abstractNumId w:val="5"/>
   </w:num>
   <w:num w:numId="4" w16cid:durableId="1605192127">
-    <w:abstractNumId w:val="9"/>
+    <w:abstractNumId w:val="10"/>
   </w:num>
   <w:num w:numId="5" w16cid:durableId="1179004113">
     <w:abstractNumId w:val="0"/>
   </w:num>
   <w:num w:numId="6" w16cid:durableId="1593078419">
-    <w:abstractNumId w:val="7"/>
+    <w:abstractNumId w:val="8"/>
   </w:num>
   <w:num w:numId="7" w16cid:durableId="1707490352">
     <w:abstractNumId w:val="6"/>
   </w:num>
   <w:num w:numId="8" w16cid:durableId="1605725697">
-    <w:abstractNumId w:val="10"/>
+    <w:abstractNumId w:val="11"/>
   </w:num>
   <w:num w:numId="9" w16cid:durableId="454644356">
-    <w:abstractNumId w:val="8"/>
+    <w:abstractNumId w:val="9"/>
   </w:num>
   <w:num w:numId="10" w16cid:durableId="803275026">
-    <w:abstractNumId w:val="11"/>
+    <w:abstractNumId w:val="12"/>
   </w:num>
   <w:num w:numId="11" w16cid:durableId="2064521284">
     <w:abstractNumId w:val="2"/>
   </w:num>
   <w:num w:numId="12" w16cid:durableId="613440384">
     <w:abstractNumId w:val="3"/>
+  </w:num>
+  <w:num w:numId="13" w16cid:durableId="938874568">
+    <w:abstractNumId w:val="7"/>
   </w:num>
 </w:numbering>
 </file>

</xml_diff>

<commit_message>
Visualize the recursion process
</commit_message>
<xml_diff>
--- a/How to solve any leetcode problems.docx
+++ b/How to solve any leetcode problems.docx
@@ -304,7 +304,6 @@
         </w:rPr>
         <w:t xml:space="preserve">Two pointer </w:t>
       </w:r>
-      <w:proofErr w:type="spellStart"/>
       <w:r>
         <w:rPr>
           <w:rFonts w:ascii="Times New Roman" w:hAnsi="Times New Roman" w:cs="Times New Roman"/>
@@ -313,7 +312,6 @@
         </w:rPr>
         <w:t>i</w:t>
       </w:r>
-      <w:proofErr w:type="spellEnd"/>
       <w:r>
         <w:rPr>
           <w:rFonts w:ascii="Times New Roman" w:hAnsi="Times New Roman" w:cs="Times New Roman"/>
@@ -663,25 +661,7 @@
           <w:sz w:val="28"/>
           <w:szCs w:val="28"/>
         </w:rPr>
-        <w:t xml:space="preserve">In situations you want create a new list that don’t change </w:t>
-      </w:r>
-      <w:proofErr w:type="spellStart"/>
-      <w:r>
-        <w:rPr>
-          <w:rFonts w:ascii="Times New Roman" w:hAnsi="Times New Roman" w:cs="Times New Roman"/>
-          <w:sz w:val="28"/>
-          <w:szCs w:val="28"/>
-        </w:rPr>
-        <w:t>any thing</w:t>
-      </w:r>
-      <w:proofErr w:type="spellEnd"/>
-      <w:r>
-        <w:rPr>
-          <w:rFonts w:ascii="Times New Roman" w:hAnsi="Times New Roman" w:cs="Times New Roman"/>
-          <w:sz w:val="28"/>
-          <w:szCs w:val="28"/>
-        </w:rPr>
-        <w:t xml:space="preserve"> in original lists use dummy node as a starting point.</w:t>
+        <w:t>In situations you want create a new list that don’t change any thing in original lists use dummy node as a starting point.</w:t>
       </w:r>
     </w:p>
     <w:p>
@@ -765,6 +745,137 @@
     </w:p>
     <w:p>
       <w:pPr>
+        <w:rPr>
+          <w:rFonts w:ascii="Times New Roman" w:hAnsi="Times New Roman" w:cs="Times New Roman"/>
+          <w:sz w:val="28"/>
+          <w:szCs w:val="28"/>
+        </w:rPr>
+      </w:pPr>
+      <w:r>
+        <w:rPr>
+          <w:rFonts w:ascii="Times New Roman" w:hAnsi="Times New Roman" w:cs="Times New Roman"/>
+          <w:noProof/>
+          <w:sz w:val="28"/>
+          <w:szCs w:val="28"/>
+        </w:rPr>
+        <w:drawing>
+          <wp:inline distT="0" distB="0" distL="0" distR="0" wp14:anchorId="598BCB59" wp14:editId="135A345E">
+            <wp:extent cx="1485900" cy="1895475"/>
+            <wp:effectExtent l="0" t="0" r="0" b="9525"/>
+            <wp:docPr id="1706656795" name="Hình ảnh 1"/>
+            <wp:cNvGraphicFramePr>
+              <a:graphicFrameLocks xmlns:a="http://schemas.openxmlformats.org/drawingml/2006/main" noChangeAspect="1"/>
+            </wp:cNvGraphicFramePr>
+            <a:graphic xmlns:a="http://schemas.openxmlformats.org/drawingml/2006/main">
+              <a:graphicData uri="http://schemas.openxmlformats.org/drawingml/2006/picture">
+                <pic:pic xmlns:pic="http://schemas.openxmlformats.org/drawingml/2006/picture">
+                  <pic:nvPicPr>
+                    <pic:cNvPr id="0" name="Picture 2"/>
+                    <pic:cNvPicPr>
+                      <a:picLocks noChangeAspect="1" noChangeArrowheads="1"/>
+                    </pic:cNvPicPr>
+                  </pic:nvPicPr>
+                  <pic:blipFill>
+                    <a:blip r:embed="rId6">
+                      <a:extLst>
+                        <a:ext uri="{28A0092B-C50C-407E-A947-70E740481C1C}">
+                          <a14:useLocalDpi xmlns:a14="http://schemas.microsoft.com/office/drawing/2010/main" val="0"/>
+                        </a:ext>
+                      </a:extLst>
+                    </a:blip>
+                    <a:srcRect/>
+                    <a:stretch>
+                      <a:fillRect/>
+                    </a:stretch>
+                  </pic:blipFill>
+                  <pic:spPr bwMode="auto">
+                    <a:xfrm>
+                      <a:off x="0" y="0"/>
+                      <a:ext cx="1485900" cy="1895475"/>
+                    </a:xfrm>
+                    <a:prstGeom prst="rect">
+                      <a:avLst/>
+                    </a:prstGeom>
+                    <a:noFill/>
+                  </pic:spPr>
+                </pic:pic>
+              </a:graphicData>
+            </a:graphic>
+          </wp:inline>
+        </w:drawing>
+      </w:r>
+      <w:r>
+        <w:rPr>
+          <w:rFonts w:ascii="Times New Roman" w:hAnsi="Times New Roman" w:cs="Times New Roman"/>
+          <w:sz w:val="28"/>
+          <w:szCs w:val="28"/>
+        </w:rPr>
+        <w:tab/>
+      </w:r>
+      <w:r>
+        <w:rPr>
+          <w:rFonts w:ascii="Times New Roman" w:hAnsi="Times New Roman" w:cs="Times New Roman"/>
+          <w:sz w:val="28"/>
+          <w:szCs w:val="28"/>
+        </w:rPr>
+        <w:tab/>
+      </w:r>
+      <w:r>
+        <w:rPr>
+          <w:rFonts w:ascii="Times New Roman" w:hAnsi="Times New Roman" w:cs="Times New Roman"/>
+          <w:noProof/>
+          <w:sz w:val="28"/>
+          <w:szCs w:val="28"/>
+        </w:rPr>
+        <w:drawing>
+          <wp:inline distT="0" distB="0" distL="0" distR="0" wp14:anchorId="11CC4142" wp14:editId="0F6EF36D">
+            <wp:extent cx="3047312" cy="3368040"/>
+            <wp:effectExtent l="0" t="0" r="1270" b="3810"/>
+            <wp:docPr id="1525320627" name="Hình ảnh 3"/>
+            <wp:cNvGraphicFramePr>
+              <a:graphicFrameLocks xmlns:a="http://schemas.openxmlformats.org/drawingml/2006/main" noChangeAspect="1"/>
+            </wp:cNvGraphicFramePr>
+            <a:graphic xmlns:a="http://schemas.openxmlformats.org/drawingml/2006/main">
+              <a:graphicData uri="http://schemas.openxmlformats.org/drawingml/2006/picture">
+                <pic:pic xmlns:pic="http://schemas.openxmlformats.org/drawingml/2006/picture">
+                  <pic:nvPicPr>
+                    <pic:cNvPr id="0" name="Picture 4"/>
+                    <pic:cNvPicPr>
+                      <a:picLocks noChangeAspect="1" noChangeArrowheads="1"/>
+                    </pic:cNvPicPr>
+                  </pic:nvPicPr>
+                  <pic:blipFill>
+                    <a:blip r:embed="rId7">
+                      <a:extLst>
+                        <a:ext uri="{28A0092B-C50C-407E-A947-70E740481C1C}">
+                          <a14:useLocalDpi xmlns:a14="http://schemas.microsoft.com/office/drawing/2010/main" val="0"/>
+                        </a:ext>
+                      </a:extLst>
+                    </a:blip>
+                    <a:srcRect/>
+                    <a:stretch>
+                      <a:fillRect/>
+                    </a:stretch>
+                  </pic:blipFill>
+                  <pic:spPr bwMode="auto">
+                    <a:xfrm>
+                      <a:off x="0" y="0"/>
+                      <a:ext cx="3052443" cy="3373711"/>
+                    </a:xfrm>
+                    <a:prstGeom prst="rect">
+                      <a:avLst/>
+                    </a:prstGeom>
+                    <a:noFill/>
+                  </pic:spPr>
+                </pic:pic>
+              </a:graphicData>
+            </a:graphic>
+          </wp:inline>
+        </w:drawing>
+      </w:r>
+    </w:p>
+    <w:p>
+      <w:pPr>
         <w:pStyle w:val="oancuaDanhsach"/>
         <w:numPr>
           <w:ilvl w:val="0"/>
@@ -782,43 +893,7 @@
           <w:sz w:val="28"/>
           <w:szCs w:val="28"/>
         </w:rPr>
-        <w:t xml:space="preserve">Depth-First Search (DFS): Preorder, </w:t>
-      </w:r>
-      <w:proofErr w:type="spellStart"/>
-      <w:r>
-        <w:rPr>
-          <w:rFonts w:ascii="Times New Roman" w:hAnsi="Times New Roman" w:cs="Times New Roman"/>
-          <w:sz w:val="28"/>
-          <w:szCs w:val="28"/>
-        </w:rPr>
-        <w:t>inorder</w:t>
-      </w:r>
-      <w:proofErr w:type="spellEnd"/>
-      <w:r>
-        <w:rPr>
-          <w:rFonts w:ascii="Times New Roman" w:hAnsi="Times New Roman" w:cs="Times New Roman"/>
-          <w:sz w:val="28"/>
-          <w:szCs w:val="28"/>
-        </w:rPr>
-        <w:t xml:space="preserve">, and </w:t>
-      </w:r>
-      <w:proofErr w:type="spellStart"/>
-      <w:r>
-        <w:rPr>
-          <w:rFonts w:ascii="Times New Roman" w:hAnsi="Times New Roman" w:cs="Times New Roman"/>
-          <w:sz w:val="28"/>
-          <w:szCs w:val="28"/>
-        </w:rPr>
-        <w:t>postorder</w:t>
-      </w:r>
-      <w:proofErr w:type="spellEnd"/>
-      <w:r>
-        <w:rPr>
-          <w:rFonts w:ascii="Times New Roman" w:hAnsi="Times New Roman" w:cs="Times New Roman"/>
-          <w:sz w:val="28"/>
-          <w:szCs w:val="28"/>
-        </w:rPr>
-        <w:t xml:space="preserve"> traversals.</w:t>
+        <w:t>Depth-First Search (DFS): Preorder, inorder, and postorder traversals.</w:t>
       </w:r>
     </w:p>
     <w:p>
@@ -884,61 +959,15 @@
           <w:sz w:val="28"/>
           <w:szCs w:val="28"/>
         </w:rPr>
-        <w:t>Tree construction: From preorder/</w:t>
-      </w:r>
-      <w:proofErr w:type="spellStart"/>
-      <w:r>
-        <w:rPr>
-          <w:rFonts w:ascii="Times New Roman" w:hAnsi="Times New Roman" w:cs="Times New Roman"/>
-          <w:sz w:val="28"/>
-          <w:szCs w:val="28"/>
-        </w:rPr>
-        <w:t>inorder</w:t>
-      </w:r>
-      <w:proofErr w:type="spellEnd"/>
-      <w:r>
-        <w:rPr>
-          <w:rFonts w:ascii="Times New Roman" w:hAnsi="Times New Roman" w:cs="Times New Roman"/>
-          <w:sz w:val="28"/>
-          <w:szCs w:val="28"/>
-        </w:rPr>
-        <w:t xml:space="preserve"> or </w:t>
-      </w:r>
-      <w:proofErr w:type="spellStart"/>
-      <w:r>
-        <w:rPr>
-          <w:rFonts w:ascii="Times New Roman" w:hAnsi="Times New Roman" w:cs="Times New Roman"/>
-          <w:sz w:val="28"/>
-          <w:szCs w:val="28"/>
-        </w:rPr>
-        <w:t>postorder</w:t>
-      </w:r>
-      <w:proofErr w:type="spellEnd"/>
-      <w:r>
-        <w:rPr>
-          <w:rFonts w:ascii="Times New Roman" w:hAnsi="Times New Roman" w:cs="Times New Roman"/>
-          <w:sz w:val="28"/>
-          <w:szCs w:val="28"/>
-        </w:rPr>
-        <w:t>/</w:t>
-      </w:r>
-      <w:proofErr w:type="spellStart"/>
-      <w:r>
-        <w:rPr>
-          <w:rFonts w:ascii="Times New Roman" w:hAnsi="Times New Roman" w:cs="Times New Roman"/>
-          <w:sz w:val="28"/>
-          <w:szCs w:val="28"/>
-        </w:rPr>
-        <w:t>inorder</w:t>
-      </w:r>
-      <w:proofErr w:type="spellEnd"/>
-      <w:r>
-        <w:rPr>
-          <w:rFonts w:ascii="Times New Roman" w:hAnsi="Times New Roman" w:cs="Times New Roman"/>
-          <w:sz w:val="28"/>
-          <w:szCs w:val="28"/>
-        </w:rPr>
-        <w:t xml:space="preserve"> traversals.</w:t>
+        <w:t>Tree construction: From preorder/inorder or postorder/inorder traversals</w:t>
+      </w:r>
+      <w:r>
+        <w:rPr>
+          <w:rFonts w:ascii="Times New Roman" w:hAnsi="Times New Roman" w:cs="Times New Roman"/>
+          <w:sz w:val="28"/>
+          <w:szCs w:val="28"/>
+        </w:rPr>
+        <w:t>.</w:t>
       </w:r>
     </w:p>
     <w:p>
@@ -1059,6 +1088,7 @@
           <w:sz w:val="28"/>
           <w:szCs w:val="28"/>
         </w:rPr>
+        <w:lastRenderedPageBreak/>
         <w:t>Caching: Store computed results for quick lookup.</w:t>
       </w:r>
     </w:p>
@@ -1308,7 +1338,6 @@
           <w:sz w:val="28"/>
           <w:szCs w:val="28"/>
         </w:rPr>
-        <w:lastRenderedPageBreak/>
         <w:t>Task scheduling: Manage order of operations.</w:t>
       </w:r>
     </w:p>

</xml_diff>